<commit_message>
Updated docx with design choices and UML diagram
</commit_message>
<xml_diff>
--- a/NetworkSimulator.docx
+++ b/NetworkSimulator.docx
@@ -873,6 +873,647 @@
         <w:spacing w:after="0" w:line="240" w:lineRule="auto"/>
         <w:rPr>
           <w:rFonts w:ascii="Consolas" w:hAnsi="Consolas" w:cs="Consolas"/>
+          <w:bCs/>
+          <w:color w:val="000000"/>
+          <w:sz w:val="20"/>
+          <w:szCs w:val="20"/>
+        </w:rPr>
+      </w:pPr>
+    </w:p>
+    <w:p>
+      <w:pPr>
+        <w:pBdr>
+          <w:bottom w:val="single" w:sz="6" w:space="1" w:color="auto"/>
+        </w:pBdr>
+        <w:autoSpaceDE w:val="0"/>
+        <w:autoSpaceDN w:val="0"/>
+        <w:adjustRightInd w:val="0"/>
+        <w:spacing w:after="0" w:line="240" w:lineRule="auto"/>
+        <w:rPr>
+          <w:rFonts w:ascii="Consolas" w:hAnsi="Consolas" w:cs="Consolas"/>
+          <w:b/>
+          <w:bCs/>
+          <w:color w:val="000000"/>
+          <w:sz w:val="20"/>
+          <w:szCs w:val="20"/>
+        </w:rPr>
+      </w:pPr>
+      <w:r>
+        <w:rPr>
+          <w:rFonts w:ascii="Consolas" w:hAnsi="Consolas" w:cs="Consolas"/>
+          <w:b/>
+          <w:bCs/>
+          <w:color w:val="000000"/>
+          <w:sz w:val="20"/>
+          <w:szCs w:val="20"/>
+          <w:highlight w:val="yellow"/>
+        </w:rPr>
+        <w:t>Milestone 3:</w:t>
+      </w:r>
+    </w:p>
+    <w:p>
+      <w:pPr>
+        <w:autoSpaceDE w:val="0"/>
+        <w:autoSpaceDN w:val="0"/>
+        <w:adjustRightInd w:val="0"/>
+        <w:spacing w:after="0" w:line="240" w:lineRule="auto"/>
+        <w:rPr>
+          <w:rFonts w:ascii="Consolas" w:hAnsi="Consolas" w:cs="Consolas"/>
+          <w:color w:val="000000"/>
+          <w:sz w:val="20"/>
+          <w:szCs w:val="20"/>
+        </w:rPr>
+      </w:pPr>
+      <w:r>
+        <w:rPr>
+          <w:rFonts w:ascii="Consolas" w:hAnsi="Consolas" w:cs="Consolas"/>
+          <w:color w:val="000000"/>
+          <w:sz w:val="20"/>
+          <w:szCs w:val="20"/>
+        </w:rPr>
+        <w:t>As shown in the UML diagrams below, significant changes and additions were made to the overall project design since milestone two. Several design ‘</w:t>
+      </w:r>
+      <w:r>
+        <w:rPr>
+          <w:rFonts w:ascii="Consolas" w:hAnsi="Consolas" w:cs="Consolas"/>
+          <w:i/>
+          <w:color w:val="000000"/>
+          <w:sz w:val="20"/>
+          <w:szCs w:val="20"/>
+        </w:rPr>
+        <w:t>smells’</w:t>
+      </w:r>
+      <w:r>
+        <w:rPr>
+          <w:rFonts w:ascii="Consolas" w:hAnsi="Consolas" w:cs="Consolas"/>
+          <w:color w:val="000000"/>
+          <w:sz w:val="20"/>
+          <w:szCs w:val="20"/>
+        </w:rPr>
+        <w:t xml:space="preserve"> were removed from the code base. To accomplish this, we implemented the </w:t>
+      </w:r>
+      <w:r>
+        <w:rPr>
+          <w:rFonts w:ascii="Consolas" w:hAnsi="Consolas" w:cs="Consolas"/>
+          <w:b/>
+          <w:color w:val="000000"/>
+          <w:sz w:val="20"/>
+          <w:szCs w:val="20"/>
+        </w:rPr>
+        <w:t>MVC</w:t>
+      </w:r>
+      <w:r>
+        <w:rPr>
+          <w:rFonts w:ascii="Consolas" w:hAnsi="Consolas" w:cs="Consolas"/>
+          <w:color w:val="000000"/>
+          <w:sz w:val="20"/>
+          <w:szCs w:val="20"/>
+        </w:rPr>
+        <w:t xml:space="preserve"> pattern. We </w:t>
+      </w:r>
+      <w:r>
+        <w:rPr>
+          <w:rFonts w:ascii="Consolas" w:hAnsi="Consolas" w:cs="Consolas"/>
+          <w:color w:val="000000"/>
+          <w:sz w:val="20"/>
+          <w:szCs w:val="20"/>
+        </w:rPr>
+        <w:t>did a complete overhaul of</w:t>
+      </w:r>
+      <w:r>
+        <w:rPr>
+          <w:rFonts w:ascii="Consolas" w:hAnsi="Consolas" w:cs="Consolas"/>
+          <w:color w:val="000000"/>
+          <w:sz w:val="20"/>
+          <w:szCs w:val="20"/>
+        </w:rPr>
+        <w:t xml:space="preserve"> our View class and </w:t>
+      </w:r>
+      <w:r>
+        <w:rPr>
+          <w:rFonts w:ascii="Consolas" w:hAnsi="Consolas" w:cs="Consolas"/>
+          <w:color w:val="000000"/>
+          <w:sz w:val="20"/>
+          <w:szCs w:val="20"/>
+        </w:rPr>
+        <w:t xml:space="preserve">have decoupled our Models from </w:t>
+      </w:r>
+      <w:r>
+        <w:rPr>
+          <w:rFonts w:ascii="Consolas" w:hAnsi="Consolas" w:cs="Consolas"/>
+          <w:color w:val="000000"/>
+          <w:sz w:val="20"/>
+          <w:szCs w:val="20"/>
+        </w:rPr>
+        <w:t>it c</w:t>
+      </w:r>
+      <w:r>
+        <w:rPr>
+          <w:rFonts w:ascii="Consolas" w:hAnsi="Consolas" w:cs="Consolas"/>
+          <w:color w:val="000000"/>
+          <w:sz w:val="20"/>
+          <w:szCs w:val="20"/>
+        </w:rPr>
+        <w:t xml:space="preserve">ompletely </w:t>
+      </w:r>
+      <w:r>
+        <w:rPr>
+          <w:rFonts w:ascii="Consolas" w:hAnsi="Consolas" w:cs="Consolas"/>
+          <w:color w:val="000000"/>
+          <w:sz w:val="20"/>
+          <w:szCs w:val="20"/>
+        </w:rPr>
+        <w:t>by using</w:t>
+      </w:r>
+      <w:r>
+        <w:rPr>
+          <w:rFonts w:ascii="Consolas" w:hAnsi="Consolas" w:cs="Consolas"/>
+          <w:color w:val="000000"/>
+          <w:sz w:val="20"/>
+          <w:szCs w:val="20"/>
+        </w:rPr>
+        <w:t xml:space="preserve"> the </w:t>
+      </w:r>
+      <w:r>
+        <w:rPr>
+          <w:rFonts w:ascii="Consolas" w:hAnsi="Consolas" w:cs="Consolas"/>
+          <w:b/>
+          <w:color w:val="000000"/>
+          <w:sz w:val="20"/>
+          <w:szCs w:val="20"/>
+        </w:rPr>
+        <w:t>Observer/Observable</w:t>
+      </w:r>
+      <w:r>
+        <w:rPr>
+          <w:rFonts w:ascii="Consolas" w:hAnsi="Consolas" w:cs="Consolas"/>
+          <w:color w:val="000000"/>
+          <w:sz w:val="20"/>
+          <w:szCs w:val="20"/>
+        </w:rPr>
+        <w:t xml:space="preserve"> pattern. To connect the two, a </w:t>
+      </w:r>
+      <w:r>
+        <w:rPr>
+          <w:rFonts w:ascii="Consolas" w:hAnsi="Consolas" w:cs="Consolas"/>
+          <w:b/>
+          <w:color w:val="000000"/>
+          <w:sz w:val="20"/>
+          <w:szCs w:val="20"/>
+        </w:rPr>
+        <w:t>Controller</w:t>
+      </w:r>
+      <w:r>
+        <w:rPr>
+          <w:rFonts w:ascii="Consolas" w:hAnsi="Consolas" w:cs="Consolas"/>
+          <w:color w:val="000000"/>
+          <w:sz w:val="20"/>
+          <w:szCs w:val="20"/>
+        </w:rPr>
+        <w:t xml:space="preserve"> class was implemented to handle and delegate all actions. The design choices that went in to the layout, look and fell, functionality of the GUI w</w:t>
+      </w:r>
+      <w:r>
+        <w:rPr>
+          <w:rFonts w:ascii="Consolas" w:hAnsi="Consolas" w:cs="Consolas"/>
+          <w:color w:val="000000"/>
+          <w:sz w:val="20"/>
+          <w:szCs w:val="20"/>
+        </w:rPr>
+        <w:t>ere</w:t>
+      </w:r>
+      <w:r>
+        <w:rPr>
+          <w:rFonts w:ascii="Consolas" w:hAnsi="Consolas" w:cs="Consolas"/>
+          <w:color w:val="000000"/>
+          <w:sz w:val="20"/>
+          <w:szCs w:val="20"/>
+        </w:rPr>
+        <w:t xml:space="preserve"> revamped to look aesthetically pleasing and interactive</w:t>
+      </w:r>
+      <w:r>
+        <w:rPr>
+          <w:rFonts w:ascii="Consolas" w:hAnsi="Consolas" w:cs="Consolas"/>
+          <w:b/>
+          <w:color w:val="000000"/>
+          <w:sz w:val="20"/>
+          <w:szCs w:val="20"/>
+        </w:rPr>
+        <w:t>.</w:t>
+      </w:r>
+      <w:r>
+        <w:rPr>
+          <w:rFonts w:ascii="Consolas" w:hAnsi="Consolas" w:cs="Consolas"/>
+          <w:b/>
+          <w:color w:val="000000"/>
+          <w:sz w:val="20"/>
+          <w:szCs w:val="20"/>
+        </w:rPr>
+        <w:t xml:space="preserve"> </w:t>
+      </w:r>
+      <w:r>
+        <w:rPr>
+          <w:rFonts w:ascii="Consolas" w:hAnsi="Consolas" w:cs="Consolas"/>
+          <w:color w:val="000000"/>
+          <w:sz w:val="20"/>
+          <w:szCs w:val="20"/>
+        </w:rPr>
+        <w:t>For example, a</w:t>
+      </w:r>
+      <w:r>
+        <w:rPr>
+          <w:rFonts w:ascii="Consolas" w:hAnsi="Consolas" w:cs="Consolas"/>
+          <w:color w:val="000000"/>
+          <w:sz w:val="20"/>
+          <w:szCs w:val="20"/>
+        </w:rPr>
+        <w:t xml:space="preserve"> user can highlight two nodes and </w:t>
+      </w:r>
+      <w:r>
+        <w:rPr>
+          <w:rFonts w:ascii="Consolas" w:hAnsi="Consolas" w:cs="Consolas"/>
+          <w:color w:val="000000"/>
+          <w:sz w:val="20"/>
+          <w:szCs w:val="20"/>
+        </w:rPr>
+        <w:t xml:space="preserve">choose to </w:t>
+      </w:r>
+      <w:r>
+        <w:rPr>
+          <w:rFonts w:ascii="Consolas" w:hAnsi="Consolas" w:cs="Consolas"/>
+          <w:color w:val="000000"/>
+          <w:sz w:val="20"/>
+          <w:szCs w:val="20"/>
+        </w:rPr>
+        <w:t>connect or delete an edge</w:t>
+      </w:r>
+      <w:r>
+        <w:rPr>
+          <w:rFonts w:ascii="Consolas" w:hAnsi="Consolas" w:cs="Consolas"/>
+          <w:color w:val="000000"/>
+          <w:sz w:val="20"/>
+          <w:szCs w:val="20"/>
+        </w:rPr>
+        <w:t xml:space="preserve"> or</w:t>
+      </w:r>
+      <w:r>
+        <w:rPr>
+          <w:rFonts w:ascii="Consolas" w:hAnsi="Consolas" w:cs="Consolas"/>
+          <w:color w:val="000000"/>
+          <w:sz w:val="20"/>
+          <w:szCs w:val="20"/>
+        </w:rPr>
+        <w:t xml:space="preserve"> node with a click of a button.</w:t>
+      </w:r>
+    </w:p>
+    <w:p>
+      <w:pPr>
+        <w:autoSpaceDE w:val="0"/>
+        <w:autoSpaceDN w:val="0"/>
+        <w:adjustRightInd w:val="0"/>
+        <w:spacing w:after="0" w:line="240" w:lineRule="auto"/>
+        <w:rPr>
+          <w:rFonts w:ascii="Consolas" w:hAnsi="Consolas" w:cs="Consolas"/>
+          <w:color w:val="000000"/>
+          <w:sz w:val="20"/>
+          <w:szCs w:val="20"/>
+        </w:rPr>
+      </w:pPr>
+      <w:r>
+        <w:rPr>
+          <w:rFonts w:ascii="Consolas" w:hAnsi="Consolas" w:cs="Consolas"/>
+          <w:color w:val="000000"/>
+          <w:sz w:val="20"/>
+          <w:szCs w:val="20"/>
+        </w:rPr>
+        <w:t xml:space="preserve">A reset functionality has been implemented which allows </w:t>
+      </w:r>
+      <w:r>
+        <w:rPr>
+          <w:rFonts w:ascii="Consolas" w:hAnsi="Consolas" w:cs="Consolas"/>
+          <w:color w:val="000000"/>
+          <w:sz w:val="20"/>
+          <w:szCs w:val="20"/>
+        </w:rPr>
+        <w:t>a</w:t>
+      </w:r>
+      <w:r>
+        <w:rPr>
+          <w:rFonts w:ascii="Consolas" w:hAnsi="Consolas" w:cs="Consolas"/>
+          <w:color w:val="000000"/>
+          <w:sz w:val="20"/>
+          <w:szCs w:val="20"/>
+        </w:rPr>
+        <w:t xml:space="preserve"> user to reset the simulation but preserve the graph originally created.</w:t>
+      </w:r>
+      <w:r>
+        <w:rPr>
+          <w:rFonts w:ascii="Consolas" w:hAnsi="Consolas" w:cs="Consolas"/>
+          <w:b/>
+          <w:color w:val="000000"/>
+          <w:sz w:val="20"/>
+          <w:szCs w:val="20"/>
+        </w:rPr>
+        <w:t xml:space="preserve"> </w:t>
+      </w:r>
+    </w:p>
+    <w:p>
+      <w:pPr>
+        <w:autoSpaceDE w:val="0"/>
+        <w:autoSpaceDN w:val="0"/>
+        <w:adjustRightInd w:val="0"/>
+        <w:spacing w:after="0" w:line="240" w:lineRule="auto"/>
+        <w:rPr>
+          <w:rFonts w:ascii="Consolas" w:hAnsi="Consolas" w:cs="Consolas"/>
+          <w:color w:val="000000"/>
+          <w:sz w:val="20"/>
+          <w:szCs w:val="20"/>
+        </w:rPr>
+      </w:pPr>
+      <w:r>
+        <w:rPr>
+          <w:rFonts w:ascii="Consolas" w:hAnsi="Consolas" w:cs="Consolas"/>
+          <w:color w:val="000000"/>
+          <w:sz w:val="20"/>
+          <w:szCs w:val="20"/>
+        </w:rPr>
+        <w:t xml:space="preserve">In anticipation of the fourth milestone, we have also created a </w:t>
+      </w:r>
+      <w:r>
+        <w:rPr>
+          <w:rFonts w:ascii="Consolas" w:hAnsi="Consolas" w:cs="Consolas"/>
+          <w:b/>
+          <w:color w:val="000000"/>
+          <w:sz w:val="20"/>
+          <w:szCs w:val="20"/>
+        </w:rPr>
+        <w:t>State</w:t>
+      </w:r>
+      <w:r>
+        <w:rPr>
+          <w:rFonts w:ascii="Consolas" w:hAnsi="Consolas" w:cs="Consolas"/>
+          <w:color w:val="000000"/>
+          <w:sz w:val="20"/>
+          <w:szCs w:val="20"/>
+        </w:rPr>
+        <w:t xml:space="preserve"> class which is used in the controller to help interact between the models and the view and store the current state of the network. </w:t>
+      </w:r>
+    </w:p>
+    <w:p>
+      <w:pPr>
+        <w:autoSpaceDE w:val="0"/>
+        <w:autoSpaceDN w:val="0"/>
+        <w:adjustRightInd w:val="0"/>
+        <w:spacing w:after="0" w:line="240" w:lineRule="auto"/>
+        <w:rPr>
+          <w:rFonts w:ascii="Consolas" w:hAnsi="Consolas" w:cs="Consolas"/>
+          <w:color w:val="000000"/>
+          <w:sz w:val="20"/>
+          <w:szCs w:val="20"/>
+        </w:rPr>
+      </w:pPr>
+      <w:r>
+        <w:rPr>
+          <w:rFonts w:ascii="Consolas" w:hAnsi="Consolas" w:cs="Consolas"/>
+          <w:color w:val="000000"/>
+          <w:sz w:val="20"/>
+          <w:szCs w:val="20"/>
+        </w:rPr>
+        <w:t xml:space="preserve">The average hops metric is available in real time to the user. The metric is calculated by grouping all like messages based on same source and </w:t>
+      </w:r>
+      <w:r>
+        <w:rPr>
+          <w:rFonts w:ascii="Consolas" w:hAnsi="Consolas" w:cs="Consolas"/>
+          <w:color w:val="000000"/>
+          <w:sz w:val="20"/>
+          <w:szCs w:val="20"/>
+        </w:rPr>
+        <w:t xml:space="preserve">destination and taking an average of their total hop counts. This data is portrayed when clicking the Average Hops button any time during the simulation in a </w:t>
+      </w:r>
+      <w:proofErr w:type="spellStart"/>
+      <w:r>
+        <w:rPr>
+          <w:rFonts w:ascii="Consolas" w:hAnsi="Consolas" w:cs="Consolas"/>
+          <w:color w:val="000000"/>
+          <w:sz w:val="20"/>
+          <w:szCs w:val="20"/>
+        </w:rPr>
+        <w:t>JTable</w:t>
+      </w:r>
+      <w:proofErr w:type="spellEnd"/>
+      <w:r>
+        <w:rPr>
+          <w:rFonts w:ascii="Consolas" w:hAnsi="Consolas" w:cs="Consolas"/>
+          <w:color w:val="000000"/>
+          <w:sz w:val="20"/>
+          <w:szCs w:val="20"/>
+        </w:rPr>
+        <w:t xml:space="preserve">. </w:t>
+      </w:r>
+    </w:p>
+    <w:p>
+      <w:pPr>
+        <w:autoSpaceDE w:val="0"/>
+        <w:autoSpaceDN w:val="0"/>
+        <w:adjustRightInd w:val="0"/>
+        <w:spacing w:after="0" w:line="240" w:lineRule="auto"/>
+        <w:rPr>
+          <w:rFonts w:ascii="Consolas" w:hAnsi="Consolas" w:cs="Consolas"/>
+          <w:color w:val="000000"/>
+          <w:sz w:val="20"/>
+          <w:szCs w:val="20"/>
+        </w:rPr>
+      </w:pPr>
+      <w:r>
+        <w:rPr>
+          <w:rFonts w:ascii="Consolas" w:hAnsi="Consolas" w:cs="Consolas"/>
+          <w:color w:val="000000"/>
+          <w:sz w:val="20"/>
+          <w:szCs w:val="20"/>
+        </w:rPr>
+        <w:lastRenderedPageBreak/>
+        <w:t xml:space="preserve">A </w:t>
+      </w:r>
+      <w:r>
+        <w:rPr>
+          <w:rFonts w:ascii="Consolas" w:hAnsi="Consolas" w:cs="Consolas"/>
+          <w:b/>
+          <w:color w:val="000000"/>
+          <w:sz w:val="20"/>
+          <w:szCs w:val="20"/>
+        </w:rPr>
+        <w:t xml:space="preserve">Constants </w:t>
+      </w:r>
+      <w:r>
+        <w:rPr>
+          <w:rFonts w:ascii="Consolas" w:hAnsi="Consolas" w:cs="Consolas"/>
+          <w:color w:val="000000"/>
+          <w:sz w:val="20"/>
+          <w:szCs w:val="20"/>
+        </w:rPr>
+        <w:t xml:space="preserve">class was also created that stores final Strings used throughout. A </w:t>
+      </w:r>
+      <w:r>
+        <w:rPr>
+          <w:rFonts w:ascii="Consolas" w:hAnsi="Consolas" w:cs="Consolas"/>
+          <w:b/>
+          <w:color w:val="000000"/>
+          <w:sz w:val="20"/>
+          <w:szCs w:val="20"/>
+        </w:rPr>
+        <w:t>METHOD</w:t>
+      </w:r>
+      <w:r>
+        <w:rPr>
+          <w:rFonts w:ascii="Consolas" w:hAnsi="Consolas" w:cs="Consolas"/>
+          <w:color w:val="000000"/>
+          <w:sz w:val="20"/>
+          <w:szCs w:val="20"/>
+        </w:rPr>
+        <w:t xml:space="preserve"> </w:t>
+      </w:r>
+      <w:proofErr w:type="spellStart"/>
+      <w:r>
+        <w:rPr>
+          <w:rFonts w:ascii="Consolas" w:hAnsi="Consolas" w:cs="Consolas"/>
+          <w:color w:val="000000"/>
+          <w:sz w:val="20"/>
+          <w:szCs w:val="20"/>
+        </w:rPr>
+        <w:t>enums</w:t>
+      </w:r>
+      <w:proofErr w:type="spellEnd"/>
+      <w:r>
+        <w:rPr>
+          <w:rFonts w:ascii="Consolas" w:hAnsi="Consolas" w:cs="Consolas"/>
+          <w:color w:val="000000"/>
+          <w:sz w:val="20"/>
+          <w:szCs w:val="20"/>
+        </w:rPr>
+        <w:t xml:space="preserve"> class was also created that stores all possible action methods in the controller. The </w:t>
+      </w:r>
+      <w:proofErr w:type="spellStart"/>
+      <w:r>
+        <w:rPr>
+          <w:rFonts w:ascii="Consolas" w:hAnsi="Consolas" w:cs="Consolas"/>
+          <w:b/>
+          <w:color w:val="000000"/>
+          <w:sz w:val="20"/>
+          <w:szCs w:val="20"/>
+        </w:rPr>
+        <w:t>CustomAlgorithm</w:t>
+      </w:r>
+      <w:proofErr w:type="spellEnd"/>
+      <w:r>
+        <w:rPr>
+          <w:rFonts w:ascii="Consolas" w:hAnsi="Consolas" w:cs="Consolas"/>
+          <w:b/>
+          <w:color w:val="000000"/>
+          <w:sz w:val="20"/>
+          <w:szCs w:val="20"/>
+        </w:rPr>
+        <w:t xml:space="preserve"> </w:t>
+      </w:r>
+      <w:r>
+        <w:rPr>
+          <w:rFonts w:ascii="Consolas" w:hAnsi="Consolas" w:cs="Consolas"/>
+          <w:color w:val="000000"/>
+          <w:sz w:val="20"/>
+          <w:szCs w:val="20"/>
+        </w:rPr>
+        <w:t>chosen was simply based off the random algorithm, however, the message is not allowed to return to a node it has previously visited.</w:t>
+      </w:r>
+    </w:p>
+    <w:p>
+      <w:pPr>
+        <w:autoSpaceDE w:val="0"/>
+        <w:autoSpaceDN w:val="0"/>
+        <w:adjustRightInd w:val="0"/>
+        <w:spacing w:after="0" w:line="240" w:lineRule="auto"/>
+        <w:rPr>
+          <w:rFonts w:ascii="Consolas" w:hAnsi="Consolas" w:cs="Consolas"/>
+          <w:bCs/>
+          <w:color w:val="000000"/>
+          <w:sz w:val="20"/>
+          <w:szCs w:val="20"/>
+        </w:rPr>
+      </w:pPr>
+    </w:p>
+    <w:p>
+      <w:pPr>
+        <w:autoSpaceDE w:val="0"/>
+        <w:autoSpaceDN w:val="0"/>
+        <w:adjustRightInd w:val="0"/>
+        <w:spacing w:after="0" w:line="240" w:lineRule="auto"/>
+        <w:rPr>
+          <w:rFonts w:ascii="Consolas" w:hAnsi="Consolas" w:cs="Consolas"/>
+          <w:b/>
+          <w:bCs/>
+          <w:color w:val="000000"/>
+          <w:sz w:val="20"/>
+          <w:szCs w:val="20"/>
+        </w:rPr>
+      </w:pPr>
+      <w:r>
+        <w:rPr>
+          <w:rFonts w:ascii="Consolas" w:hAnsi="Consolas" w:cs="Consolas"/>
+          <w:b/>
+          <w:bCs/>
+          <w:color w:val="000000"/>
+          <w:sz w:val="20"/>
+          <w:szCs w:val="20"/>
+        </w:rPr>
+        <w:t>Assumptions:</w:t>
+      </w:r>
+    </w:p>
+    <w:p>
+      <w:pPr>
+        <w:pStyle w:val="ListParagraph"/>
+        <w:numPr>
+          <w:ilvl w:val="0"/>
+          <w:numId w:val="9"/>
+        </w:numPr>
+        <w:autoSpaceDE w:val="0"/>
+        <w:autoSpaceDN w:val="0"/>
+        <w:adjustRightInd w:val="0"/>
+        <w:spacing w:after="0" w:line="240" w:lineRule="auto"/>
+        <w:rPr>
+          <w:rFonts w:ascii="Consolas" w:hAnsi="Consolas" w:cs="Consolas"/>
+          <w:sz w:val="20"/>
+          <w:szCs w:val="20"/>
+        </w:rPr>
+      </w:pPr>
+      <w:r>
+        <w:rPr>
+          <w:rFonts w:ascii="Consolas" w:hAnsi="Consolas" w:cs="Consolas"/>
+          <w:sz w:val="20"/>
+          <w:szCs w:val="20"/>
+        </w:rPr>
+        <w:t>No assumptions were made this milestone.</w:t>
+      </w:r>
+    </w:p>
+    <w:p>
+      <w:pPr>
+        <w:autoSpaceDE w:val="0"/>
+        <w:autoSpaceDN w:val="0"/>
+        <w:adjustRightInd w:val="0"/>
+        <w:spacing w:after="0" w:line="240" w:lineRule="auto"/>
+        <w:rPr>
+          <w:rFonts w:ascii="Consolas" w:hAnsi="Consolas" w:cs="Consolas"/>
+          <w:bCs/>
+          <w:color w:val="000000"/>
+          <w:sz w:val="20"/>
+          <w:szCs w:val="20"/>
+        </w:rPr>
+      </w:pPr>
+    </w:p>
+    <w:p>
+      <w:pPr>
+        <w:autoSpaceDE w:val="0"/>
+        <w:autoSpaceDN w:val="0"/>
+        <w:adjustRightInd w:val="0"/>
+        <w:spacing w:after="0" w:line="240" w:lineRule="auto"/>
+        <w:rPr>
+          <w:rFonts w:ascii="Consolas" w:hAnsi="Consolas" w:cs="Consolas"/>
           <w:b/>
           <w:bCs/>
           <w:color w:val="000000"/>
@@ -1247,36 +1888,6 @@
         <w:spacing w:after="0" w:line="240" w:lineRule="auto"/>
         <w:rPr>
           <w:rFonts w:ascii="Consolas" w:hAnsi="Consolas" w:cs="Consolas"/>
-          <w:color w:val="000000"/>
-          <w:sz w:val="20"/>
-          <w:szCs w:val="20"/>
-        </w:rPr>
-      </w:pPr>
-    </w:p>
-    <w:p>
-      <w:pPr>
-        <w:autoSpaceDE w:val="0"/>
-        <w:autoSpaceDN w:val="0"/>
-        <w:adjustRightInd w:val="0"/>
-        <w:spacing w:after="0" w:line="240" w:lineRule="auto"/>
-        <w:rPr>
-          <w:rFonts w:ascii="Consolas" w:hAnsi="Consolas" w:cs="Consolas"/>
-          <w:b/>
-          <w:bCs/>
-          <w:color w:val="000000"/>
-          <w:sz w:val="20"/>
-          <w:szCs w:val="20"/>
-        </w:rPr>
-      </w:pPr>
-    </w:p>
-    <w:p>
-      <w:pPr>
-        <w:autoSpaceDE w:val="0"/>
-        <w:autoSpaceDN w:val="0"/>
-        <w:adjustRightInd w:val="0"/>
-        <w:spacing w:after="0" w:line="240" w:lineRule="auto"/>
-        <w:rPr>
-          <w:rFonts w:ascii="Consolas" w:hAnsi="Consolas" w:cs="Consolas"/>
           <w:b/>
           <w:bCs/>
           <w:color w:val="000000"/>
@@ -1929,15 +2540,42 @@
           <w:szCs w:val="20"/>
         </w:rPr>
       </w:pPr>
-      <w:r>
-        <w:rPr>
-          <w:rFonts w:ascii="Consolas" w:hAnsi="Consolas" w:cs="Consolas"/>
-          <w:b/>
-          <w:bCs/>
-          <w:color w:val="000000"/>
-          <w:sz w:val="20"/>
-          <w:szCs w:val="20"/>
-        </w:rPr>
+    </w:p>
+    <w:p>
+      <w:pPr>
+        <w:autoSpaceDE w:val="0"/>
+        <w:autoSpaceDN w:val="0"/>
+        <w:adjustRightInd w:val="0"/>
+        <w:spacing w:after="0" w:line="240" w:lineRule="auto"/>
+        <w:rPr>
+          <w:rFonts w:ascii="Consolas" w:hAnsi="Consolas" w:cs="Consolas"/>
+          <w:sz w:val="20"/>
+          <w:szCs w:val="20"/>
+        </w:rPr>
+      </w:pPr>
+    </w:p>
+    <w:p>
+      <w:pPr>
+        <w:autoSpaceDE w:val="0"/>
+        <w:autoSpaceDN w:val="0"/>
+        <w:adjustRightInd w:val="0"/>
+        <w:spacing w:after="0" w:line="240" w:lineRule="auto"/>
+        <w:rPr>
+          <w:rFonts w:ascii="Consolas" w:hAnsi="Consolas" w:cs="Consolas"/>
+          <w:sz w:val="20"/>
+          <w:szCs w:val="20"/>
+        </w:rPr>
+      </w:pPr>
+      <w:r>
+        <w:rPr>
+          <w:rFonts w:ascii="Consolas" w:hAnsi="Consolas" w:cs="Consolas"/>
+          <w:b/>
+          <w:bCs/>
+          <w:color w:val="000000"/>
+          <w:sz w:val="20"/>
+          <w:szCs w:val="20"/>
+        </w:rPr>
+        <w:lastRenderedPageBreak/>
         <w:t>Assumptions:</w:t>
       </w:r>
     </w:p>
@@ -2226,18 +2864,16 @@
           <w:sz w:val="20"/>
           <w:szCs w:val="20"/>
         </w:rPr>
-        <w:t xml:space="preserve">Please refer to the PDF of the UML for a </w:t>
-      </w:r>
-      <w:proofErr w:type="gramStart"/>
-      <w:r>
-        <w:rPr>
-          <w:rFonts w:ascii="Consolas" w:hAnsi="Consolas" w:cs="Consolas"/>
-          <w:sz w:val="20"/>
-          <w:szCs w:val="20"/>
-        </w:rPr>
-        <w:t>more clear</w:t>
-      </w:r>
-      <w:proofErr w:type="gramEnd"/>
+        <w:t>Please refer t</w:t>
+      </w:r>
+      <w:r>
+        <w:rPr>
+          <w:rFonts w:ascii="Consolas" w:hAnsi="Consolas" w:cs="Consolas"/>
+          <w:sz w:val="20"/>
+          <w:szCs w:val="20"/>
+        </w:rPr>
+        <w:t>o the PDF of the UML for a clearer</w:t>
+      </w:r>
       <w:r>
         <w:rPr>
           <w:rFonts w:ascii="Consolas" w:hAnsi="Consolas" w:cs="Consolas"/>
@@ -2255,152 +2891,6 @@
         <w:spacing w:after="0" w:line="240" w:lineRule="auto"/>
         <w:rPr>
           <w:rFonts w:ascii="Consolas" w:hAnsi="Consolas" w:cs="Consolas"/>
-          <w:sz w:val="20"/>
-          <w:szCs w:val="20"/>
-        </w:rPr>
-      </w:pPr>
-    </w:p>
-    <w:p>
-      <w:pPr>
-        <w:autoSpaceDE w:val="0"/>
-        <w:autoSpaceDN w:val="0"/>
-        <w:adjustRightInd w:val="0"/>
-        <w:spacing w:after="0" w:line="240" w:lineRule="auto"/>
-        <w:rPr>
-          <w:rFonts w:ascii="Consolas" w:hAnsi="Consolas" w:cs="Consolas"/>
-          <w:sz w:val="20"/>
-          <w:szCs w:val="20"/>
-        </w:rPr>
-      </w:pPr>
-    </w:p>
-    <w:p>
-      <w:pPr>
-        <w:autoSpaceDE w:val="0"/>
-        <w:autoSpaceDN w:val="0"/>
-        <w:adjustRightInd w:val="0"/>
-        <w:spacing w:after="0" w:line="240" w:lineRule="auto"/>
-        <w:rPr>
-          <w:rFonts w:ascii="Consolas" w:hAnsi="Consolas" w:cs="Consolas"/>
-          <w:sz w:val="20"/>
-          <w:szCs w:val="20"/>
-        </w:rPr>
-      </w:pPr>
-    </w:p>
-    <w:p>
-      <w:pPr>
-        <w:autoSpaceDE w:val="0"/>
-        <w:autoSpaceDN w:val="0"/>
-        <w:adjustRightInd w:val="0"/>
-        <w:spacing w:after="0" w:line="240" w:lineRule="auto"/>
-        <w:rPr>
-          <w:rFonts w:ascii="Consolas" w:hAnsi="Consolas" w:cs="Consolas"/>
-          <w:sz w:val="20"/>
-          <w:szCs w:val="20"/>
-        </w:rPr>
-      </w:pPr>
-    </w:p>
-    <w:p>
-      <w:pPr>
-        <w:autoSpaceDE w:val="0"/>
-        <w:autoSpaceDN w:val="0"/>
-        <w:adjustRightInd w:val="0"/>
-        <w:spacing w:after="0" w:line="240" w:lineRule="auto"/>
-        <w:rPr>
-          <w:rFonts w:ascii="Consolas" w:hAnsi="Consolas" w:cs="Consolas"/>
-          <w:sz w:val="20"/>
-          <w:szCs w:val="20"/>
-        </w:rPr>
-      </w:pPr>
-    </w:p>
-    <w:p>
-      <w:pPr>
-        <w:autoSpaceDE w:val="0"/>
-        <w:autoSpaceDN w:val="0"/>
-        <w:adjustRightInd w:val="0"/>
-        <w:spacing w:after="0" w:line="240" w:lineRule="auto"/>
-        <w:rPr>
-          <w:rFonts w:ascii="Consolas" w:hAnsi="Consolas" w:cs="Consolas"/>
-          <w:sz w:val="20"/>
-          <w:szCs w:val="20"/>
-        </w:rPr>
-      </w:pPr>
-    </w:p>
-    <w:p>
-      <w:pPr>
-        <w:autoSpaceDE w:val="0"/>
-        <w:autoSpaceDN w:val="0"/>
-        <w:adjustRightInd w:val="0"/>
-        <w:spacing w:after="0" w:line="240" w:lineRule="auto"/>
-        <w:rPr>
-          <w:rFonts w:ascii="Consolas" w:hAnsi="Consolas" w:cs="Consolas"/>
-          <w:sz w:val="20"/>
-          <w:szCs w:val="20"/>
-        </w:rPr>
-      </w:pPr>
-    </w:p>
-    <w:p>
-      <w:pPr>
-        <w:autoSpaceDE w:val="0"/>
-        <w:autoSpaceDN w:val="0"/>
-        <w:adjustRightInd w:val="0"/>
-        <w:spacing w:after="0" w:line="240" w:lineRule="auto"/>
-        <w:rPr>
-          <w:rFonts w:ascii="Consolas" w:hAnsi="Consolas" w:cs="Consolas"/>
-          <w:sz w:val="20"/>
-          <w:szCs w:val="20"/>
-        </w:rPr>
-      </w:pPr>
-    </w:p>
-    <w:p>
-      <w:pPr>
-        <w:autoSpaceDE w:val="0"/>
-        <w:autoSpaceDN w:val="0"/>
-        <w:adjustRightInd w:val="0"/>
-        <w:spacing w:after="0" w:line="240" w:lineRule="auto"/>
-        <w:rPr>
-          <w:rFonts w:ascii="Consolas" w:hAnsi="Consolas" w:cs="Consolas"/>
-          <w:sz w:val="20"/>
-          <w:szCs w:val="20"/>
-        </w:rPr>
-      </w:pPr>
-    </w:p>
-    <w:p>
-      <w:pPr>
-        <w:autoSpaceDE w:val="0"/>
-        <w:autoSpaceDN w:val="0"/>
-        <w:adjustRightInd w:val="0"/>
-        <w:spacing w:after="0" w:line="240" w:lineRule="auto"/>
-        <w:rPr>
-          <w:rFonts w:ascii="Consolas" w:hAnsi="Consolas" w:cs="Consolas"/>
-          <w:sz w:val="20"/>
-          <w:szCs w:val="20"/>
-        </w:rPr>
-      </w:pPr>
-    </w:p>
-    <w:p>
-      <w:pPr>
-        <w:autoSpaceDE w:val="0"/>
-        <w:autoSpaceDN w:val="0"/>
-        <w:adjustRightInd w:val="0"/>
-        <w:spacing w:after="0" w:line="240" w:lineRule="auto"/>
-        <w:rPr>
-          <w:rFonts w:ascii="Consolas" w:hAnsi="Consolas" w:cs="Consolas"/>
-          <w:sz w:val="20"/>
-          <w:szCs w:val="20"/>
-        </w:rPr>
-      </w:pPr>
-    </w:p>
-    <w:p>
-      <w:pPr>
-        <w:autoSpaceDE w:val="0"/>
-        <w:autoSpaceDN w:val="0"/>
-        <w:adjustRightInd w:val="0"/>
-        <w:spacing w:after="0" w:line="240" w:lineRule="auto"/>
-        <w:rPr>
-          <w:rFonts w:ascii="Consolas" w:hAnsi="Consolas" w:cs="Consolas"/>
-          <w:b/>
-          <w:bCs/>
-          <w:color w:val="000000"/>
           <w:sz w:val="20"/>
           <w:szCs w:val="20"/>
         </w:rPr>
@@ -2432,23 +2922,465 @@
           <w:color w:val="000000"/>
           <w:sz w:val="20"/>
           <w:szCs w:val="20"/>
-        </w:rPr>
+          <w:highlight w:val="yellow"/>
+        </w:rPr>
+        <w:t>Milestone 3:</w:t>
+      </w:r>
+    </w:p>
+    <w:p>
+      <w:pPr>
+        <w:autoSpaceDE w:val="0"/>
+        <w:autoSpaceDN w:val="0"/>
+        <w:adjustRightInd w:val="0"/>
+        <w:spacing w:after="0" w:line="240" w:lineRule="auto"/>
+        <w:rPr>
+          <w:rFonts w:ascii="Consolas" w:hAnsi="Consolas" w:cs="Consolas"/>
+          <w:sz w:val="20"/>
+          <w:szCs w:val="20"/>
+        </w:rPr>
+      </w:pPr>
+      <w:r>
+        <w:rPr>
+          <w:rFonts w:ascii="Consolas" w:hAnsi="Consolas" w:cs="Consolas"/>
+          <w:noProof/>
+          <w:sz w:val="20"/>
+          <w:szCs w:val="20"/>
+        </w:rPr>
+        <w:drawing>
+          <wp:inline distT="0" distB="0" distL="0" distR="0">
+            <wp:extent cx="5943600" cy="2286308"/>
+            <wp:effectExtent l="0" t="0" r="0" b="0"/>
+            <wp:docPr id="3" name="Picture 3" descr="C:\Users\mohameddahrouj\Downloads\umlm3v6 (1).png"/>
+            <wp:cNvGraphicFramePr>
+              <a:graphicFrameLocks xmlns:a="http://schemas.openxmlformats.org/drawingml/2006/main" noChangeAspect="1"/>
+            </wp:cNvGraphicFramePr>
+            <a:graphic xmlns:a="http://schemas.openxmlformats.org/drawingml/2006/main">
+              <a:graphicData uri="http://schemas.openxmlformats.org/drawingml/2006/picture">
+                <pic:pic xmlns:pic="http://schemas.openxmlformats.org/drawingml/2006/picture">
+                  <pic:nvPicPr>
+                    <pic:cNvPr id="0" name="Picture 1" descr="C:\Users\mohameddahrouj\Downloads\umlm3v6 (1).png"/>
+                    <pic:cNvPicPr>
+                      <a:picLocks noChangeAspect="1" noChangeArrowheads="1"/>
+                    </pic:cNvPicPr>
+                  </pic:nvPicPr>
+                  <pic:blipFill>
+                    <a:blip r:embed="rId8" cstate="print">
+                      <a:extLst>
+                        <a:ext uri="{28A0092B-C50C-407E-A947-70E740481C1C}">
+                          <a14:useLocalDpi xmlns:a14="http://schemas.microsoft.com/office/drawing/2010/main" val="0"/>
+                        </a:ext>
+                      </a:extLst>
+                    </a:blip>
+                    <a:srcRect/>
+                    <a:stretch>
+                      <a:fillRect/>
+                    </a:stretch>
+                  </pic:blipFill>
+                  <pic:spPr bwMode="auto">
+                    <a:xfrm>
+                      <a:off x="0" y="0"/>
+                      <a:ext cx="5943600" cy="2286308"/>
+                    </a:xfrm>
+                    <a:prstGeom prst="rect">
+                      <a:avLst/>
+                    </a:prstGeom>
+                    <a:noFill/>
+                    <a:ln>
+                      <a:noFill/>
+                    </a:ln>
+                  </pic:spPr>
+                </pic:pic>
+              </a:graphicData>
+            </a:graphic>
+          </wp:inline>
+        </w:drawing>
+      </w:r>
+    </w:p>
+    <w:p>
+      <w:pPr>
+        <w:autoSpaceDE w:val="0"/>
+        <w:autoSpaceDN w:val="0"/>
+        <w:adjustRightInd w:val="0"/>
+        <w:spacing w:after="0" w:line="240" w:lineRule="auto"/>
+        <w:rPr>
+          <w:rFonts w:ascii="Consolas" w:hAnsi="Consolas" w:cs="Consolas"/>
+          <w:sz w:val="20"/>
+          <w:szCs w:val="20"/>
+        </w:rPr>
+      </w:pPr>
+    </w:p>
+    <w:p>
+      <w:pPr>
+        <w:pBdr>
+          <w:bottom w:val="single" w:sz="6" w:space="1" w:color="auto"/>
+        </w:pBdr>
+        <w:autoSpaceDE w:val="0"/>
+        <w:autoSpaceDN w:val="0"/>
+        <w:adjustRightInd w:val="0"/>
+        <w:spacing w:after="0" w:line="240" w:lineRule="auto"/>
+        <w:rPr>
+          <w:rFonts w:ascii="Consolas" w:hAnsi="Consolas" w:cs="Consolas"/>
+          <w:b/>
+          <w:bCs/>
+          <w:color w:val="000000"/>
+          <w:sz w:val="20"/>
+          <w:szCs w:val="20"/>
+        </w:rPr>
+      </w:pPr>
+    </w:p>
+    <w:p>
+      <w:pPr>
+        <w:pBdr>
+          <w:bottom w:val="single" w:sz="6" w:space="1" w:color="auto"/>
+        </w:pBdr>
+        <w:autoSpaceDE w:val="0"/>
+        <w:autoSpaceDN w:val="0"/>
+        <w:adjustRightInd w:val="0"/>
+        <w:spacing w:after="0" w:line="240" w:lineRule="auto"/>
+        <w:rPr>
+          <w:rFonts w:ascii="Consolas" w:hAnsi="Consolas" w:cs="Consolas"/>
+          <w:b/>
+          <w:bCs/>
+          <w:color w:val="000000"/>
+          <w:sz w:val="20"/>
+          <w:szCs w:val="20"/>
+        </w:rPr>
+      </w:pPr>
+    </w:p>
+    <w:p>
+      <w:pPr>
+        <w:pBdr>
+          <w:bottom w:val="single" w:sz="6" w:space="1" w:color="auto"/>
+        </w:pBdr>
+        <w:autoSpaceDE w:val="0"/>
+        <w:autoSpaceDN w:val="0"/>
+        <w:adjustRightInd w:val="0"/>
+        <w:spacing w:after="0" w:line="240" w:lineRule="auto"/>
+        <w:rPr>
+          <w:rFonts w:ascii="Consolas" w:hAnsi="Consolas" w:cs="Consolas"/>
+          <w:b/>
+          <w:bCs/>
+          <w:color w:val="000000"/>
+          <w:sz w:val="20"/>
+          <w:szCs w:val="20"/>
+        </w:rPr>
+      </w:pPr>
+    </w:p>
+    <w:p>
+      <w:pPr>
+        <w:pBdr>
+          <w:bottom w:val="single" w:sz="6" w:space="1" w:color="auto"/>
+        </w:pBdr>
+        <w:autoSpaceDE w:val="0"/>
+        <w:autoSpaceDN w:val="0"/>
+        <w:adjustRightInd w:val="0"/>
+        <w:spacing w:after="0" w:line="240" w:lineRule="auto"/>
+        <w:rPr>
+          <w:rFonts w:ascii="Consolas" w:hAnsi="Consolas" w:cs="Consolas"/>
+          <w:b/>
+          <w:bCs/>
+          <w:color w:val="000000"/>
+          <w:sz w:val="20"/>
+          <w:szCs w:val="20"/>
+        </w:rPr>
+      </w:pPr>
+    </w:p>
+    <w:p>
+      <w:pPr>
+        <w:pBdr>
+          <w:bottom w:val="single" w:sz="6" w:space="1" w:color="auto"/>
+        </w:pBdr>
+        <w:autoSpaceDE w:val="0"/>
+        <w:autoSpaceDN w:val="0"/>
+        <w:adjustRightInd w:val="0"/>
+        <w:spacing w:after="0" w:line="240" w:lineRule="auto"/>
+        <w:rPr>
+          <w:rFonts w:ascii="Consolas" w:hAnsi="Consolas" w:cs="Consolas"/>
+          <w:b/>
+          <w:bCs/>
+          <w:color w:val="000000"/>
+          <w:sz w:val="20"/>
+          <w:szCs w:val="20"/>
+        </w:rPr>
+      </w:pPr>
+    </w:p>
+    <w:p>
+      <w:pPr>
+        <w:pBdr>
+          <w:bottom w:val="single" w:sz="6" w:space="1" w:color="auto"/>
+        </w:pBdr>
+        <w:autoSpaceDE w:val="0"/>
+        <w:autoSpaceDN w:val="0"/>
+        <w:adjustRightInd w:val="0"/>
+        <w:spacing w:after="0" w:line="240" w:lineRule="auto"/>
+        <w:rPr>
+          <w:rFonts w:ascii="Consolas" w:hAnsi="Consolas" w:cs="Consolas"/>
+          <w:b/>
+          <w:bCs/>
+          <w:color w:val="000000"/>
+          <w:sz w:val="20"/>
+          <w:szCs w:val="20"/>
+        </w:rPr>
+      </w:pPr>
+    </w:p>
+    <w:p>
+      <w:pPr>
+        <w:pBdr>
+          <w:bottom w:val="single" w:sz="6" w:space="1" w:color="auto"/>
+        </w:pBdr>
+        <w:autoSpaceDE w:val="0"/>
+        <w:autoSpaceDN w:val="0"/>
+        <w:adjustRightInd w:val="0"/>
+        <w:spacing w:after="0" w:line="240" w:lineRule="auto"/>
+        <w:rPr>
+          <w:rFonts w:ascii="Consolas" w:hAnsi="Consolas" w:cs="Consolas"/>
+          <w:b/>
+          <w:bCs/>
+          <w:color w:val="000000"/>
+          <w:sz w:val="20"/>
+          <w:szCs w:val="20"/>
+        </w:rPr>
+      </w:pPr>
+    </w:p>
+    <w:p>
+      <w:pPr>
+        <w:pBdr>
+          <w:bottom w:val="single" w:sz="6" w:space="1" w:color="auto"/>
+        </w:pBdr>
+        <w:autoSpaceDE w:val="0"/>
+        <w:autoSpaceDN w:val="0"/>
+        <w:adjustRightInd w:val="0"/>
+        <w:spacing w:after="0" w:line="240" w:lineRule="auto"/>
+        <w:rPr>
+          <w:rFonts w:ascii="Consolas" w:hAnsi="Consolas" w:cs="Consolas"/>
+          <w:b/>
+          <w:bCs/>
+          <w:color w:val="000000"/>
+          <w:sz w:val="20"/>
+          <w:szCs w:val="20"/>
+        </w:rPr>
+      </w:pPr>
+    </w:p>
+    <w:p>
+      <w:pPr>
+        <w:pBdr>
+          <w:bottom w:val="single" w:sz="6" w:space="1" w:color="auto"/>
+        </w:pBdr>
+        <w:autoSpaceDE w:val="0"/>
+        <w:autoSpaceDN w:val="0"/>
+        <w:adjustRightInd w:val="0"/>
+        <w:spacing w:after="0" w:line="240" w:lineRule="auto"/>
+        <w:rPr>
+          <w:rFonts w:ascii="Consolas" w:hAnsi="Consolas" w:cs="Consolas"/>
+          <w:b/>
+          <w:bCs/>
+          <w:color w:val="000000"/>
+          <w:sz w:val="20"/>
+          <w:szCs w:val="20"/>
+        </w:rPr>
+      </w:pPr>
+    </w:p>
+    <w:p>
+      <w:pPr>
+        <w:pBdr>
+          <w:bottom w:val="single" w:sz="6" w:space="1" w:color="auto"/>
+        </w:pBdr>
+        <w:autoSpaceDE w:val="0"/>
+        <w:autoSpaceDN w:val="0"/>
+        <w:adjustRightInd w:val="0"/>
+        <w:spacing w:after="0" w:line="240" w:lineRule="auto"/>
+        <w:rPr>
+          <w:rFonts w:ascii="Consolas" w:hAnsi="Consolas" w:cs="Consolas"/>
+          <w:b/>
+          <w:bCs/>
+          <w:color w:val="000000"/>
+          <w:sz w:val="20"/>
+          <w:szCs w:val="20"/>
+        </w:rPr>
+      </w:pPr>
+    </w:p>
+    <w:p>
+      <w:pPr>
+        <w:pBdr>
+          <w:bottom w:val="single" w:sz="6" w:space="1" w:color="auto"/>
+        </w:pBdr>
+        <w:autoSpaceDE w:val="0"/>
+        <w:autoSpaceDN w:val="0"/>
+        <w:adjustRightInd w:val="0"/>
+        <w:spacing w:after="0" w:line="240" w:lineRule="auto"/>
+        <w:rPr>
+          <w:rFonts w:ascii="Consolas" w:hAnsi="Consolas" w:cs="Consolas"/>
+          <w:b/>
+          <w:bCs/>
+          <w:color w:val="000000"/>
+          <w:sz w:val="20"/>
+          <w:szCs w:val="20"/>
+        </w:rPr>
+      </w:pPr>
+    </w:p>
+    <w:p>
+      <w:pPr>
+        <w:pBdr>
+          <w:bottom w:val="single" w:sz="6" w:space="1" w:color="auto"/>
+        </w:pBdr>
+        <w:autoSpaceDE w:val="0"/>
+        <w:autoSpaceDN w:val="0"/>
+        <w:adjustRightInd w:val="0"/>
+        <w:spacing w:after="0" w:line="240" w:lineRule="auto"/>
+        <w:rPr>
+          <w:rFonts w:ascii="Consolas" w:hAnsi="Consolas" w:cs="Consolas"/>
+          <w:b/>
+          <w:bCs/>
+          <w:color w:val="000000"/>
+          <w:sz w:val="20"/>
+          <w:szCs w:val="20"/>
+        </w:rPr>
+      </w:pPr>
+    </w:p>
+    <w:p>
+      <w:pPr>
+        <w:pBdr>
+          <w:bottom w:val="single" w:sz="6" w:space="1" w:color="auto"/>
+        </w:pBdr>
+        <w:autoSpaceDE w:val="0"/>
+        <w:autoSpaceDN w:val="0"/>
+        <w:adjustRightInd w:val="0"/>
+        <w:spacing w:after="0" w:line="240" w:lineRule="auto"/>
+        <w:rPr>
+          <w:rFonts w:ascii="Consolas" w:hAnsi="Consolas" w:cs="Consolas"/>
+          <w:b/>
+          <w:bCs/>
+          <w:color w:val="000000"/>
+          <w:sz w:val="20"/>
+          <w:szCs w:val="20"/>
+        </w:rPr>
+      </w:pPr>
+    </w:p>
+    <w:p>
+      <w:pPr>
+        <w:pBdr>
+          <w:bottom w:val="single" w:sz="6" w:space="1" w:color="auto"/>
+        </w:pBdr>
+        <w:autoSpaceDE w:val="0"/>
+        <w:autoSpaceDN w:val="0"/>
+        <w:adjustRightInd w:val="0"/>
+        <w:spacing w:after="0" w:line="240" w:lineRule="auto"/>
+        <w:rPr>
+          <w:rFonts w:ascii="Consolas" w:hAnsi="Consolas" w:cs="Consolas"/>
+          <w:b/>
+          <w:bCs/>
+          <w:color w:val="000000"/>
+          <w:sz w:val="20"/>
+          <w:szCs w:val="20"/>
+        </w:rPr>
+      </w:pPr>
+    </w:p>
+    <w:p>
+      <w:pPr>
+        <w:pBdr>
+          <w:bottom w:val="single" w:sz="6" w:space="1" w:color="auto"/>
+        </w:pBdr>
+        <w:autoSpaceDE w:val="0"/>
+        <w:autoSpaceDN w:val="0"/>
+        <w:adjustRightInd w:val="0"/>
+        <w:spacing w:after="0" w:line="240" w:lineRule="auto"/>
+        <w:rPr>
+          <w:rFonts w:ascii="Consolas" w:hAnsi="Consolas" w:cs="Consolas"/>
+          <w:b/>
+          <w:bCs/>
+          <w:color w:val="000000"/>
+          <w:sz w:val="20"/>
+          <w:szCs w:val="20"/>
+        </w:rPr>
+      </w:pPr>
+    </w:p>
+    <w:p>
+      <w:pPr>
+        <w:pBdr>
+          <w:bottom w:val="single" w:sz="6" w:space="1" w:color="auto"/>
+        </w:pBdr>
+        <w:autoSpaceDE w:val="0"/>
+        <w:autoSpaceDN w:val="0"/>
+        <w:adjustRightInd w:val="0"/>
+        <w:spacing w:after="0" w:line="240" w:lineRule="auto"/>
+        <w:rPr>
+          <w:rFonts w:ascii="Consolas" w:hAnsi="Consolas" w:cs="Consolas"/>
+          <w:b/>
+          <w:bCs/>
+          <w:color w:val="000000"/>
+          <w:sz w:val="20"/>
+          <w:szCs w:val="20"/>
+        </w:rPr>
+      </w:pPr>
+    </w:p>
+    <w:p>
+      <w:pPr>
+        <w:pBdr>
+          <w:bottom w:val="single" w:sz="6" w:space="1" w:color="auto"/>
+        </w:pBdr>
+        <w:autoSpaceDE w:val="0"/>
+        <w:autoSpaceDN w:val="0"/>
+        <w:adjustRightInd w:val="0"/>
+        <w:spacing w:after="0" w:line="240" w:lineRule="auto"/>
+        <w:rPr>
+          <w:rFonts w:ascii="Consolas" w:hAnsi="Consolas" w:cs="Consolas"/>
+          <w:b/>
+          <w:bCs/>
+          <w:color w:val="000000"/>
+          <w:sz w:val="20"/>
+          <w:szCs w:val="20"/>
+        </w:rPr>
+      </w:pPr>
+    </w:p>
+    <w:p>
+      <w:pPr>
+        <w:pBdr>
+          <w:bottom w:val="single" w:sz="6" w:space="1" w:color="auto"/>
+        </w:pBdr>
+        <w:autoSpaceDE w:val="0"/>
+        <w:autoSpaceDN w:val="0"/>
+        <w:adjustRightInd w:val="0"/>
+        <w:spacing w:after="0" w:line="240" w:lineRule="auto"/>
+        <w:rPr>
+          <w:rFonts w:ascii="Consolas" w:hAnsi="Consolas" w:cs="Consolas"/>
+          <w:b/>
+          <w:bCs/>
+          <w:color w:val="000000"/>
+          <w:sz w:val="20"/>
+          <w:szCs w:val="20"/>
+        </w:rPr>
+      </w:pPr>
+    </w:p>
+    <w:p>
+      <w:pPr>
+        <w:pBdr>
+          <w:bottom w:val="single" w:sz="6" w:space="1" w:color="auto"/>
+        </w:pBdr>
+        <w:autoSpaceDE w:val="0"/>
+        <w:autoSpaceDN w:val="0"/>
+        <w:adjustRightInd w:val="0"/>
+        <w:spacing w:after="0" w:line="240" w:lineRule="auto"/>
+        <w:rPr>
+          <w:rFonts w:ascii="Consolas" w:hAnsi="Consolas" w:cs="Consolas"/>
+          <w:b/>
+          <w:bCs/>
+          <w:color w:val="000000"/>
+          <w:sz w:val="20"/>
+          <w:szCs w:val="20"/>
+        </w:rPr>
+      </w:pPr>
+      <w:r>
+        <w:rPr>
+          <w:rFonts w:ascii="Consolas" w:hAnsi="Consolas" w:cs="Consolas"/>
+          <w:b/>
+          <w:bCs/>
+          <w:color w:val="000000"/>
+          <w:sz w:val="20"/>
+          <w:szCs w:val="20"/>
+        </w:rPr>
+        <w:lastRenderedPageBreak/>
         <w:t>Milestone 2:</w:t>
       </w:r>
-    </w:p>
-    <w:p>
-      <w:pPr>
-        <w:autoSpaceDE w:val="0"/>
-        <w:autoSpaceDN w:val="0"/>
-        <w:adjustRightInd w:val="0"/>
-        <w:spacing w:after="0" w:line="240" w:lineRule="auto"/>
-        <w:rPr>
-          <w:rFonts w:ascii="Consolas" w:hAnsi="Consolas" w:cs="Consolas"/>
-          <w:color w:val="000000"/>
-          <w:sz w:val="20"/>
-          <w:szCs w:val="20"/>
-        </w:rPr>
-      </w:pPr>
     </w:p>
     <w:p>
       <w:pPr>
@@ -2489,7 +3421,7 @@
                     </pic:cNvPicPr>
                   </pic:nvPicPr>
                   <pic:blipFill>
-                    <a:blip r:embed="rId8" cstate="print">
+                    <a:blip r:embed="rId9" cstate="print">
                       <a:extLst>
                         <a:ext uri="{28A0092B-C50C-407E-A947-70E740481C1C}">
                           <a14:useLocalDpi xmlns:a14="http://schemas.microsoft.com/office/drawing/2010/main" val="0"/>
@@ -2599,7 +3531,7 @@
                     </pic:cNvPicPr>
                   </pic:nvPicPr>
                   <pic:blipFill>
-                    <a:blip r:embed="rId9">
+                    <a:blip r:embed="rId10">
                       <a:extLst>
                         <a:ext uri="{28A0092B-C50C-407E-A947-70E740481C1C}">
                           <a14:useLocalDpi xmlns:a14="http://schemas.microsoft.com/office/drawing/2010/main" val="0"/>
@@ -2667,6 +3599,7 @@
         <w:pStyle w:val="Heading2"/>
       </w:pPr>
       <w:r>
+        <w:lastRenderedPageBreak/>
         <w:t>Developer Contributions</w:t>
       </w:r>
     </w:p>
@@ -2736,8 +3669,9 @@
           <w:color w:val="000000"/>
           <w:sz w:val="20"/>
           <w:szCs w:val="20"/>
-        </w:rPr>
-        <w:t>Milestone 2:</w:t>
+          <w:highlight w:val="yellow"/>
+        </w:rPr>
+        <w:t>Milestone 3:</w:t>
       </w:r>
     </w:p>
     <w:p>
@@ -2841,8 +3775,19 @@
                 <w:sz w:val="20"/>
                 <w:szCs w:val="20"/>
               </w:rPr>
-              <w:t>Alex Hoecht</w:t>
+              <w:t xml:space="preserve">Alex </w:t>
             </w:r>
+            <w:proofErr w:type="spellStart"/>
+            <w:r>
+              <w:rPr>
+                <w:rFonts w:ascii="Consolas" w:hAnsi="Consolas" w:cs="Consolas"/>
+                <w:color w:val="000000"/>
+                <w:sz w:val="20"/>
+                <w:szCs w:val="20"/>
+              </w:rPr>
+              <w:t>Hoecht</w:t>
+            </w:r>
+            <w:proofErr w:type="spellEnd"/>
           </w:p>
         </w:tc>
         <w:tc>
@@ -2866,7 +3811,7 @@
                 <w:sz w:val="20"/>
                 <w:szCs w:val="20"/>
               </w:rPr>
-              <w:t>Implemented and re-factored back end models</w:t>
+              <w:t>Implemented all algorithms and tweaked backend</w:t>
             </w:r>
           </w:p>
         </w:tc>
@@ -2919,7 +3864,7 @@
                 <w:sz w:val="20"/>
                 <w:szCs w:val="20"/>
               </w:rPr>
-              <w:t>Created Unit Tests</w:t>
+              <w:t>Updated and added Unit Tests</w:t>
             </w:r>
           </w:p>
         </w:tc>
@@ -2972,7 +3917,7 @@
                 <w:sz w:val="20"/>
                 <w:szCs w:val="20"/>
               </w:rPr>
-              <w:t>Implemented Visual Graph</w:t>
+              <w:t>Implemented the second metric and created UML</w:t>
             </w:r>
           </w:p>
         </w:tc>
@@ -3047,7 +3992,7 @@
                 <w:sz w:val="20"/>
                 <w:szCs w:val="20"/>
               </w:rPr>
-              <w:t>Created GUI</w:t>
+              <w:t>Tailored the GUI and implemented the MVC Pattern</w:t>
             </w:r>
           </w:p>
         </w:tc>
@@ -3106,7 +4051,16 @@
                 <w:sz w:val="20"/>
                 <w:szCs w:val="20"/>
               </w:rPr>
-              <w:t xml:space="preserve">Created block comments for </w:t>
+              <w:t>Created block commen</w:t>
+            </w:r>
+            <w:r>
+              <w:rPr>
+                <w:rFonts w:ascii="Consolas" w:hAnsi="Consolas" w:cs="Consolas"/>
+                <w:color w:val="000000"/>
+                <w:sz w:val="20"/>
+                <w:szCs w:val="20"/>
+              </w:rPr>
+              <w:t xml:space="preserve">ts for </w:t>
             </w:r>
             <w:proofErr w:type="spellStart"/>
             <w:r>
@@ -3116,7 +4070,7 @@
                 <w:sz w:val="20"/>
                 <w:szCs w:val="20"/>
               </w:rPr>
-              <w:t>JavaDoc</w:t>
+              <w:t>JavaDocs</w:t>
             </w:r>
             <w:proofErr w:type="spellEnd"/>
             <w:r>
@@ -3126,7 +4080,16 @@
                 <w:sz w:val="20"/>
                 <w:szCs w:val="20"/>
               </w:rPr>
-              <w:t>, Created UML Diagram, and integrated all code</w:t>
+              <w:t>, refactored/ removed smells from</w:t>
+            </w:r>
+            <w:r>
+              <w:rPr>
+                <w:rFonts w:ascii="Consolas" w:hAnsi="Consolas" w:cs="Consolas"/>
+                <w:color w:val="000000"/>
+                <w:sz w:val="20"/>
+                <w:szCs w:val="20"/>
+              </w:rPr>
+              <w:t xml:space="preserve"> code</w:t>
             </w:r>
           </w:p>
         </w:tc>
@@ -3140,21 +4103,23 @@
         <w:spacing w:after="0" w:line="240" w:lineRule="auto"/>
         <w:rPr>
           <w:rFonts w:ascii="Consolas" w:hAnsi="Consolas" w:cs="Consolas"/>
-          <w:color w:val="000000"/>
-          <w:sz w:val="20"/>
-          <w:szCs w:val="20"/>
-        </w:rPr>
-      </w:pPr>
-    </w:p>
-    <w:p>
-      <w:pPr>
-        <w:autoSpaceDE w:val="0"/>
-        <w:autoSpaceDN w:val="0"/>
-        <w:adjustRightInd w:val="0"/>
-        <w:spacing w:after="0" w:line="240" w:lineRule="auto"/>
-        <w:rPr>
-          <w:rFonts w:ascii="Consolas" w:hAnsi="Consolas" w:cs="Consolas"/>
-          <w:color w:val="000000"/>
+          <w:bCs/>
+          <w:color w:val="172F47"/>
+          <w:sz w:val="20"/>
+          <w:szCs w:val="20"/>
+        </w:rPr>
+      </w:pPr>
+    </w:p>
+    <w:p>
+      <w:pPr>
+        <w:autoSpaceDE w:val="0"/>
+        <w:autoSpaceDN w:val="0"/>
+        <w:adjustRightInd w:val="0"/>
+        <w:spacing w:after="0" w:line="240" w:lineRule="auto"/>
+        <w:rPr>
+          <w:rFonts w:ascii="Consolas" w:hAnsi="Consolas" w:cs="Consolas"/>
+          <w:bCs/>
+          <w:color w:val="172F47"/>
           <w:sz w:val="20"/>
           <w:szCs w:val="20"/>
         </w:rPr>
@@ -3187,20 +4152,17 @@
           <w:sz w:val="20"/>
           <w:szCs w:val="20"/>
         </w:rPr>
-        <w:t>Milestone 1:</w:t>
-      </w:r>
-    </w:p>
-    <w:p>
-      <w:pPr>
-        <w:autoSpaceDE w:val="0"/>
-        <w:autoSpaceDN w:val="0"/>
-        <w:adjustRightInd w:val="0"/>
-        <w:spacing w:after="0" w:line="240" w:lineRule="auto"/>
-        <w:rPr>
-          <w:rFonts w:ascii="Consolas" w:hAnsi="Consolas" w:cs="Consolas"/>
-          <w:b/>
-          <w:bCs/>
-          <w:color w:val="000000"/>
+        <w:t>Milestone 2:</w:t>
+      </w:r>
+    </w:p>
+    <w:p>
+      <w:pPr>
+        <w:autoSpaceDE w:val="0"/>
+        <w:autoSpaceDN w:val="0"/>
+        <w:adjustRightInd w:val="0"/>
+        <w:spacing w:after="0" w:line="240" w:lineRule="auto"/>
+        <w:rPr>
+          <w:rFonts w:ascii="Consolas" w:hAnsi="Consolas" w:cs="Consolas"/>
           <w:sz w:val="20"/>
           <w:szCs w:val="20"/>
         </w:rPr>
@@ -3316,6 +4278,459 @@
             <w:r>
               <w:rPr>
                 <w:rFonts w:ascii="Consolas" w:hAnsi="Consolas" w:cs="Consolas"/>
+                <w:sz w:val="20"/>
+                <w:szCs w:val="20"/>
+              </w:rPr>
+              <w:t>Implemented and re-factored back end models</w:t>
+            </w:r>
+          </w:p>
+        </w:tc>
+      </w:tr>
+      <w:tr>
+        <w:tc>
+          <w:tcPr>
+            <w:tcW w:w="2335" w:type="dxa"/>
+          </w:tcPr>
+          <w:p>
+            <w:pPr>
+              <w:autoSpaceDE w:val="0"/>
+              <w:autoSpaceDN w:val="0"/>
+              <w:adjustRightInd w:val="0"/>
+              <w:rPr>
+                <w:rFonts w:ascii="Consolas" w:hAnsi="Consolas" w:cs="Consolas"/>
+                <w:sz w:val="20"/>
+                <w:szCs w:val="20"/>
+              </w:rPr>
+            </w:pPr>
+            <w:r>
+              <w:rPr>
+                <w:rFonts w:ascii="Consolas" w:hAnsi="Consolas" w:cs="Consolas"/>
+                <w:color w:val="000000"/>
+                <w:sz w:val="20"/>
+                <w:szCs w:val="20"/>
+              </w:rPr>
+              <w:t>Andrew Ward</w:t>
+            </w:r>
+          </w:p>
+        </w:tc>
+        <w:tc>
+          <w:tcPr>
+            <w:tcW w:w="7015" w:type="dxa"/>
+          </w:tcPr>
+          <w:p>
+            <w:pPr>
+              <w:autoSpaceDE w:val="0"/>
+              <w:autoSpaceDN w:val="0"/>
+              <w:adjustRightInd w:val="0"/>
+              <w:rPr>
+                <w:rFonts w:ascii="Consolas" w:hAnsi="Consolas" w:cs="Consolas"/>
+                <w:sz w:val="20"/>
+                <w:szCs w:val="20"/>
+              </w:rPr>
+            </w:pPr>
+            <w:r>
+              <w:rPr>
+                <w:rFonts w:ascii="Consolas" w:hAnsi="Consolas" w:cs="Consolas"/>
+                <w:sz w:val="20"/>
+                <w:szCs w:val="20"/>
+              </w:rPr>
+              <w:t>Created Unit Tests</w:t>
+            </w:r>
+          </w:p>
+        </w:tc>
+      </w:tr>
+      <w:tr>
+        <w:tc>
+          <w:tcPr>
+            <w:tcW w:w="2335" w:type="dxa"/>
+          </w:tcPr>
+          <w:p>
+            <w:pPr>
+              <w:autoSpaceDE w:val="0"/>
+              <w:autoSpaceDN w:val="0"/>
+              <w:adjustRightInd w:val="0"/>
+              <w:rPr>
+                <w:rFonts w:ascii="Consolas" w:hAnsi="Consolas" w:cs="Consolas"/>
+                <w:sz w:val="20"/>
+                <w:szCs w:val="20"/>
+              </w:rPr>
+            </w:pPr>
+            <w:r>
+              <w:rPr>
+                <w:rFonts w:ascii="Consolas" w:hAnsi="Consolas" w:cs="Consolas"/>
+                <w:color w:val="000000"/>
+                <w:sz w:val="20"/>
+                <w:szCs w:val="20"/>
+              </w:rPr>
+              <w:t>Mohamed Dahrouj</w:t>
+            </w:r>
+          </w:p>
+        </w:tc>
+        <w:tc>
+          <w:tcPr>
+            <w:tcW w:w="7015" w:type="dxa"/>
+          </w:tcPr>
+          <w:p>
+            <w:pPr>
+              <w:autoSpaceDE w:val="0"/>
+              <w:autoSpaceDN w:val="0"/>
+              <w:adjustRightInd w:val="0"/>
+              <w:rPr>
+                <w:rFonts w:ascii="Consolas" w:hAnsi="Consolas" w:cs="Consolas"/>
+                <w:sz w:val="20"/>
+                <w:szCs w:val="20"/>
+              </w:rPr>
+            </w:pPr>
+            <w:r>
+              <w:rPr>
+                <w:rFonts w:ascii="Consolas" w:hAnsi="Consolas" w:cs="Consolas"/>
+                <w:sz w:val="20"/>
+                <w:szCs w:val="20"/>
+              </w:rPr>
+              <w:t>Implemented Visual Graph</w:t>
+            </w:r>
+          </w:p>
+        </w:tc>
+      </w:tr>
+      <w:tr>
+        <w:tc>
+          <w:tcPr>
+            <w:tcW w:w="2335" w:type="dxa"/>
+          </w:tcPr>
+          <w:p>
+            <w:pPr>
+              <w:autoSpaceDE w:val="0"/>
+              <w:autoSpaceDN w:val="0"/>
+              <w:adjustRightInd w:val="0"/>
+              <w:rPr>
+                <w:rFonts w:ascii="Consolas" w:hAnsi="Consolas" w:cs="Consolas"/>
+                <w:sz w:val="20"/>
+                <w:szCs w:val="20"/>
+              </w:rPr>
+            </w:pPr>
+            <w:proofErr w:type="spellStart"/>
+            <w:r>
+              <w:rPr>
+                <w:rFonts w:ascii="Consolas" w:hAnsi="Consolas" w:cs="Consolas"/>
+                <w:color w:val="000000"/>
+                <w:sz w:val="20"/>
+                <w:szCs w:val="20"/>
+              </w:rPr>
+              <w:t>Shasthra</w:t>
+            </w:r>
+            <w:proofErr w:type="spellEnd"/>
+            <w:r>
+              <w:rPr>
+                <w:rFonts w:ascii="Consolas" w:hAnsi="Consolas" w:cs="Consolas"/>
+                <w:color w:val="000000"/>
+                <w:sz w:val="20"/>
+                <w:szCs w:val="20"/>
+              </w:rPr>
+              <w:t xml:space="preserve"> </w:t>
+            </w:r>
+            <w:proofErr w:type="spellStart"/>
+            <w:r>
+              <w:rPr>
+                <w:rFonts w:ascii="Consolas" w:hAnsi="Consolas" w:cs="Consolas"/>
+                <w:color w:val="000000"/>
+                <w:sz w:val="20"/>
+                <w:szCs w:val="20"/>
+              </w:rPr>
+              <w:t>Ranasinghe</w:t>
+            </w:r>
+            <w:proofErr w:type="spellEnd"/>
+          </w:p>
+        </w:tc>
+        <w:tc>
+          <w:tcPr>
+            <w:tcW w:w="7015" w:type="dxa"/>
+          </w:tcPr>
+          <w:p>
+            <w:pPr>
+              <w:autoSpaceDE w:val="0"/>
+              <w:autoSpaceDN w:val="0"/>
+              <w:adjustRightInd w:val="0"/>
+              <w:rPr>
+                <w:rFonts w:ascii="Consolas" w:hAnsi="Consolas" w:cs="Consolas"/>
+                <w:sz w:val="20"/>
+                <w:szCs w:val="20"/>
+              </w:rPr>
+            </w:pPr>
+            <w:r>
+              <w:rPr>
+                <w:rFonts w:ascii="Consolas" w:hAnsi="Consolas" w:cs="Consolas"/>
+                <w:sz w:val="20"/>
+                <w:szCs w:val="20"/>
+              </w:rPr>
+              <w:t>Created GUI</w:t>
+            </w:r>
+          </w:p>
+        </w:tc>
+      </w:tr>
+      <w:tr>
+        <w:trPr>
+          <w:trHeight w:val="467"/>
+        </w:trPr>
+        <w:tc>
+          <w:tcPr>
+            <w:tcW w:w="2335" w:type="dxa"/>
+          </w:tcPr>
+          <w:p>
+            <w:pPr>
+              <w:autoSpaceDE w:val="0"/>
+              <w:autoSpaceDN w:val="0"/>
+              <w:adjustRightInd w:val="0"/>
+              <w:rPr>
+                <w:rFonts w:ascii="Consolas" w:hAnsi="Consolas" w:cs="Consolas"/>
+                <w:color w:val="000000"/>
+                <w:sz w:val="20"/>
+                <w:szCs w:val="20"/>
+              </w:rPr>
+            </w:pPr>
+            <w:r>
+              <w:rPr>
+                <w:rFonts w:ascii="Consolas" w:hAnsi="Consolas" w:cs="Consolas"/>
+                <w:color w:val="000000"/>
+                <w:sz w:val="20"/>
+                <w:szCs w:val="20"/>
+              </w:rPr>
+              <w:t>Everyone</w:t>
+            </w:r>
+          </w:p>
+        </w:tc>
+        <w:tc>
+          <w:tcPr>
+            <w:tcW w:w="7015" w:type="dxa"/>
+          </w:tcPr>
+          <w:p>
+            <w:pPr>
+              <w:autoSpaceDE w:val="0"/>
+              <w:autoSpaceDN w:val="0"/>
+              <w:adjustRightInd w:val="0"/>
+              <w:rPr>
+                <w:rFonts w:ascii="Consolas" w:hAnsi="Consolas" w:cs="Consolas"/>
+                <w:color w:val="000000"/>
+                <w:sz w:val="20"/>
+                <w:szCs w:val="20"/>
+              </w:rPr>
+            </w:pPr>
+            <w:r>
+              <w:rPr>
+                <w:rFonts w:ascii="Consolas" w:hAnsi="Consolas" w:cs="Consolas"/>
+                <w:color w:val="000000"/>
+                <w:sz w:val="20"/>
+                <w:szCs w:val="20"/>
+              </w:rPr>
+              <w:t xml:space="preserve">Created block comments for </w:t>
+            </w:r>
+            <w:proofErr w:type="spellStart"/>
+            <w:r>
+              <w:rPr>
+                <w:rFonts w:ascii="Consolas" w:hAnsi="Consolas" w:cs="Consolas"/>
+                <w:color w:val="000000"/>
+                <w:sz w:val="20"/>
+                <w:szCs w:val="20"/>
+              </w:rPr>
+              <w:t>JavaDoc</w:t>
+            </w:r>
+            <w:proofErr w:type="spellEnd"/>
+            <w:r>
+              <w:rPr>
+                <w:rFonts w:ascii="Consolas" w:hAnsi="Consolas" w:cs="Consolas"/>
+                <w:color w:val="000000"/>
+                <w:sz w:val="20"/>
+                <w:szCs w:val="20"/>
+              </w:rPr>
+              <w:t>, Created UML Diagram, and integrated all code</w:t>
+            </w:r>
+          </w:p>
+        </w:tc>
+      </w:tr>
+    </w:tbl>
+    <w:p>
+      <w:pPr>
+        <w:autoSpaceDE w:val="0"/>
+        <w:autoSpaceDN w:val="0"/>
+        <w:adjustRightInd w:val="0"/>
+        <w:spacing w:after="0" w:line="240" w:lineRule="auto"/>
+        <w:rPr>
+          <w:rFonts w:ascii="Consolas" w:hAnsi="Consolas" w:cs="Consolas"/>
+          <w:color w:val="000000"/>
+          <w:sz w:val="20"/>
+          <w:szCs w:val="20"/>
+        </w:rPr>
+      </w:pPr>
+    </w:p>
+    <w:p>
+      <w:pPr>
+        <w:autoSpaceDE w:val="0"/>
+        <w:autoSpaceDN w:val="0"/>
+        <w:adjustRightInd w:val="0"/>
+        <w:spacing w:after="0" w:line="240" w:lineRule="auto"/>
+        <w:rPr>
+          <w:rFonts w:ascii="Consolas" w:hAnsi="Consolas" w:cs="Consolas"/>
+          <w:color w:val="000000"/>
+          <w:sz w:val="20"/>
+          <w:szCs w:val="20"/>
+        </w:rPr>
+      </w:pPr>
+    </w:p>
+    <w:p>
+      <w:pPr>
+        <w:pBdr>
+          <w:bottom w:val="single" w:sz="6" w:space="1" w:color="auto"/>
+        </w:pBdr>
+        <w:autoSpaceDE w:val="0"/>
+        <w:autoSpaceDN w:val="0"/>
+        <w:adjustRightInd w:val="0"/>
+        <w:spacing w:after="0" w:line="240" w:lineRule="auto"/>
+        <w:rPr>
+          <w:rFonts w:ascii="Consolas" w:hAnsi="Consolas" w:cs="Consolas"/>
+          <w:b/>
+          <w:bCs/>
+          <w:color w:val="000000"/>
+          <w:sz w:val="20"/>
+          <w:szCs w:val="20"/>
+        </w:rPr>
+      </w:pPr>
+      <w:r>
+        <w:rPr>
+          <w:rFonts w:ascii="Consolas" w:hAnsi="Consolas" w:cs="Consolas"/>
+          <w:b/>
+          <w:bCs/>
+          <w:color w:val="000000"/>
+          <w:sz w:val="20"/>
+          <w:szCs w:val="20"/>
+        </w:rPr>
+        <w:t>Milestone 1:</w:t>
+      </w:r>
+    </w:p>
+    <w:p>
+      <w:pPr>
+        <w:autoSpaceDE w:val="0"/>
+        <w:autoSpaceDN w:val="0"/>
+        <w:adjustRightInd w:val="0"/>
+        <w:spacing w:after="0" w:line="240" w:lineRule="auto"/>
+        <w:rPr>
+          <w:rFonts w:ascii="Consolas" w:hAnsi="Consolas" w:cs="Consolas"/>
+          <w:b/>
+          <w:bCs/>
+          <w:color w:val="000000"/>
+          <w:sz w:val="20"/>
+          <w:szCs w:val="20"/>
+        </w:rPr>
+      </w:pPr>
+    </w:p>
+    <w:tbl>
+      <w:tblPr>
+        <w:tblStyle w:val="TableGrid"/>
+        <w:tblW w:w="0" w:type="auto"/>
+        <w:tblLook w:val="04A0" w:firstRow="1" w:lastRow="0" w:firstColumn="1" w:lastColumn="0" w:noHBand="0" w:noVBand="1"/>
+      </w:tblPr>
+      <w:tblGrid>
+        <w:gridCol w:w="2335"/>
+        <w:gridCol w:w="7015"/>
+      </w:tblGrid>
+      <w:tr>
+        <w:tc>
+          <w:tcPr>
+            <w:tcW w:w="2335" w:type="dxa"/>
+            <w:shd w:val="clear" w:color="auto" w:fill="E7E6E6" w:themeFill="background2"/>
+          </w:tcPr>
+          <w:p>
+            <w:pPr>
+              <w:autoSpaceDE w:val="0"/>
+              <w:autoSpaceDN w:val="0"/>
+              <w:adjustRightInd w:val="0"/>
+              <w:rPr>
+                <w:rFonts w:ascii="Consolas" w:hAnsi="Consolas" w:cs="Consolas"/>
+                <w:sz w:val="20"/>
+                <w:szCs w:val="20"/>
+              </w:rPr>
+            </w:pPr>
+            <w:r>
+              <w:rPr>
+                <w:rFonts w:ascii="Consolas" w:hAnsi="Consolas" w:cs="Consolas"/>
+                <w:sz w:val="20"/>
+                <w:szCs w:val="20"/>
+              </w:rPr>
+              <w:t>Developer</w:t>
+            </w:r>
+          </w:p>
+        </w:tc>
+        <w:tc>
+          <w:tcPr>
+            <w:tcW w:w="7015" w:type="dxa"/>
+            <w:shd w:val="clear" w:color="auto" w:fill="E7E6E6" w:themeFill="background2"/>
+          </w:tcPr>
+          <w:p>
+            <w:pPr>
+              <w:autoSpaceDE w:val="0"/>
+              <w:autoSpaceDN w:val="0"/>
+              <w:adjustRightInd w:val="0"/>
+              <w:rPr>
+                <w:rFonts w:ascii="Consolas" w:hAnsi="Consolas" w:cs="Consolas"/>
+                <w:sz w:val="20"/>
+                <w:szCs w:val="20"/>
+              </w:rPr>
+            </w:pPr>
+            <w:r>
+              <w:rPr>
+                <w:rFonts w:ascii="Consolas" w:hAnsi="Consolas" w:cs="Consolas"/>
+                <w:color w:val="000000"/>
+                <w:sz w:val="20"/>
+                <w:szCs w:val="20"/>
+              </w:rPr>
+              <w:t>Contributions</w:t>
+            </w:r>
+          </w:p>
+        </w:tc>
+      </w:tr>
+      <w:tr>
+        <w:tc>
+          <w:tcPr>
+            <w:tcW w:w="2335" w:type="dxa"/>
+          </w:tcPr>
+          <w:p>
+            <w:pPr>
+              <w:autoSpaceDE w:val="0"/>
+              <w:autoSpaceDN w:val="0"/>
+              <w:adjustRightInd w:val="0"/>
+              <w:rPr>
+                <w:rFonts w:ascii="Consolas" w:hAnsi="Consolas" w:cs="Consolas"/>
+                <w:sz w:val="20"/>
+                <w:szCs w:val="20"/>
+              </w:rPr>
+            </w:pPr>
+            <w:r>
+              <w:rPr>
+                <w:rFonts w:ascii="Consolas" w:hAnsi="Consolas" w:cs="Consolas"/>
+                <w:color w:val="000000"/>
+                <w:sz w:val="20"/>
+                <w:szCs w:val="20"/>
+              </w:rPr>
+              <w:t>Alex Hoecht</w:t>
+            </w:r>
+          </w:p>
+        </w:tc>
+        <w:tc>
+          <w:tcPr>
+            <w:tcW w:w="7015" w:type="dxa"/>
+          </w:tcPr>
+          <w:p>
+            <w:pPr>
+              <w:autoSpaceDE w:val="0"/>
+              <w:autoSpaceDN w:val="0"/>
+              <w:adjustRightInd w:val="0"/>
+              <w:rPr>
+                <w:rFonts w:ascii="Consolas" w:hAnsi="Consolas" w:cs="Consolas"/>
+                <w:sz w:val="20"/>
+                <w:szCs w:val="20"/>
+              </w:rPr>
+            </w:pPr>
+            <w:r>
+              <w:rPr>
+                <w:rFonts w:ascii="Consolas" w:hAnsi="Consolas" w:cs="Consolas"/>
                 <w:color w:val="000000"/>
                 <w:sz w:val="20"/>
                 <w:szCs w:val="20"/>
@@ -3749,6 +5164,7 @@
           <w:sz w:val="20"/>
           <w:szCs w:val="20"/>
         </w:rPr>
+        <w:lastRenderedPageBreak/>
         <w:t>For the first milestone, the total packets metric was implemented</w:t>
       </w:r>
     </w:p>
@@ -3906,6 +5322,198 @@
           <w:color w:val="000000"/>
           <w:sz w:val="20"/>
           <w:szCs w:val="20"/>
+          <w:highlight w:val="yellow"/>
+        </w:rPr>
+        <w:t xml:space="preserve">Milestone </w:t>
+      </w:r>
+      <w:r>
+        <w:rPr>
+          <w:rFonts w:ascii="Consolas" w:hAnsi="Consolas" w:cs="Consolas"/>
+          <w:b/>
+          <w:bCs/>
+          <w:color w:val="000000"/>
+          <w:sz w:val="20"/>
+          <w:szCs w:val="20"/>
+          <w:highlight w:val="yellow"/>
+        </w:rPr>
+        <w:t>3</w:t>
+      </w:r>
+      <w:r>
+        <w:rPr>
+          <w:rFonts w:ascii="Consolas" w:hAnsi="Consolas" w:cs="Consolas"/>
+          <w:b/>
+          <w:bCs/>
+          <w:color w:val="000000"/>
+          <w:sz w:val="20"/>
+          <w:szCs w:val="20"/>
+          <w:highlight w:val="yellow"/>
+        </w:rPr>
+        <w:t>:</w:t>
+      </w:r>
+    </w:p>
+    <w:p>
+      <w:pPr>
+        <w:autoSpaceDE w:val="0"/>
+        <w:autoSpaceDN w:val="0"/>
+        <w:adjustRightInd w:val="0"/>
+        <w:spacing w:after="0" w:line="240" w:lineRule="auto"/>
+        <w:rPr>
+          <w:rFonts w:ascii="Consolas" w:hAnsi="Consolas" w:cs="Consolas"/>
+          <w:color w:val="000000"/>
+          <w:sz w:val="20"/>
+          <w:szCs w:val="20"/>
+        </w:rPr>
+      </w:pPr>
+      <w:r>
+        <w:rPr>
+          <w:rFonts w:ascii="Consolas" w:hAnsi="Consolas" w:cs="Consolas"/>
+          <w:color w:val="000000"/>
+          <w:sz w:val="20"/>
+          <w:szCs w:val="20"/>
+        </w:rPr>
+        <w:t>Please refer to the steps below in Milestone 2.</w:t>
+      </w:r>
+    </w:p>
+    <w:p>
+      <w:pPr>
+        <w:autoSpaceDE w:val="0"/>
+        <w:autoSpaceDN w:val="0"/>
+        <w:adjustRightInd w:val="0"/>
+        <w:spacing w:after="0" w:line="240" w:lineRule="auto"/>
+        <w:rPr>
+          <w:rFonts w:ascii="Consolas" w:hAnsi="Consolas" w:cs="Consolas"/>
+          <w:color w:val="000000"/>
+          <w:sz w:val="20"/>
+          <w:szCs w:val="20"/>
+        </w:rPr>
+      </w:pPr>
+    </w:p>
+    <w:p>
+      <w:pPr>
+        <w:autoSpaceDE w:val="0"/>
+        <w:autoSpaceDN w:val="0"/>
+        <w:adjustRightInd w:val="0"/>
+        <w:spacing w:after="0" w:line="240" w:lineRule="auto"/>
+        <w:rPr>
+          <w:rFonts w:ascii="Consolas" w:hAnsi="Consolas" w:cs="Consolas"/>
+          <w:color w:val="000000"/>
+          <w:sz w:val="20"/>
+          <w:szCs w:val="20"/>
+        </w:rPr>
+      </w:pPr>
+      <w:r>
+        <w:rPr>
+          <w:rFonts w:ascii="Consolas" w:hAnsi="Consolas" w:cs="Consolas"/>
+          <w:color w:val="000000"/>
+          <w:sz w:val="20"/>
+          <w:szCs w:val="20"/>
+        </w:rPr>
+        <w:t xml:space="preserve">GUI specific instructions have been </w:t>
+      </w:r>
+      <w:r>
+        <w:rPr>
+          <w:rFonts w:ascii="Consolas" w:hAnsi="Consolas" w:cs="Consolas"/>
+          <w:color w:val="000000"/>
+          <w:sz w:val="20"/>
+          <w:szCs w:val="20"/>
+        </w:rPr>
+        <w:t xml:space="preserve">updated </w:t>
+      </w:r>
+      <w:bookmarkStart w:id="0" w:name="_GoBack"/>
+      <w:bookmarkEnd w:id="0"/>
+      <w:r>
+        <w:rPr>
+          <w:rFonts w:ascii="Consolas" w:hAnsi="Consolas" w:cs="Consolas"/>
+          <w:color w:val="000000"/>
+          <w:sz w:val="20"/>
+          <w:szCs w:val="20"/>
+        </w:rPr>
+        <w:t>in a .txt file that is accessible through the GUI under the help menu.</w:t>
+      </w:r>
+    </w:p>
+    <w:p>
+      <w:pPr>
+        <w:pBdr>
+          <w:bottom w:val="single" w:sz="6" w:space="1" w:color="auto"/>
+        </w:pBdr>
+        <w:autoSpaceDE w:val="0"/>
+        <w:autoSpaceDN w:val="0"/>
+        <w:adjustRightInd w:val="0"/>
+        <w:spacing w:after="0" w:line="240" w:lineRule="auto"/>
+        <w:rPr>
+          <w:rFonts w:ascii="Consolas" w:hAnsi="Consolas" w:cs="Consolas"/>
+          <w:b/>
+          <w:bCs/>
+          <w:color w:val="000000"/>
+          <w:sz w:val="20"/>
+          <w:szCs w:val="20"/>
+        </w:rPr>
+      </w:pPr>
+    </w:p>
+    <w:p>
+      <w:pPr>
+        <w:pBdr>
+          <w:bottom w:val="single" w:sz="6" w:space="1" w:color="auto"/>
+        </w:pBdr>
+        <w:autoSpaceDE w:val="0"/>
+        <w:autoSpaceDN w:val="0"/>
+        <w:adjustRightInd w:val="0"/>
+        <w:spacing w:after="0" w:line="240" w:lineRule="auto"/>
+        <w:rPr>
+          <w:rFonts w:ascii="Consolas" w:hAnsi="Consolas" w:cs="Consolas"/>
+          <w:b/>
+          <w:bCs/>
+          <w:color w:val="000000"/>
+          <w:sz w:val="20"/>
+          <w:szCs w:val="20"/>
+        </w:rPr>
+      </w:pPr>
+    </w:p>
+    <w:p>
+      <w:pPr>
+        <w:pBdr>
+          <w:bottom w:val="single" w:sz="6" w:space="1" w:color="auto"/>
+        </w:pBdr>
+        <w:autoSpaceDE w:val="0"/>
+        <w:autoSpaceDN w:val="0"/>
+        <w:adjustRightInd w:val="0"/>
+        <w:spacing w:after="0" w:line="240" w:lineRule="auto"/>
+        <w:rPr>
+          <w:rFonts w:ascii="Consolas" w:hAnsi="Consolas" w:cs="Consolas"/>
+          <w:b/>
+          <w:bCs/>
+          <w:color w:val="000000"/>
+          <w:sz w:val="20"/>
+          <w:szCs w:val="20"/>
+        </w:rPr>
+      </w:pPr>
+    </w:p>
+    <w:p>
+      <w:pPr>
+        <w:pBdr>
+          <w:bottom w:val="single" w:sz="6" w:space="1" w:color="auto"/>
+        </w:pBdr>
+        <w:autoSpaceDE w:val="0"/>
+        <w:autoSpaceDN w:val="0"/>
+        <w:adjustRightInd w:val="0"/>
+        <w:spacing w:after="0" w:line="240" w:lineRule="auto"/>
+        <w:rPr>
+          <w:rFonts w:ascii="Consolas" w:hAnsi="Consolas" w:cs="Consolas"/>
+          <w:b/>
+          <w:bCs/>
+          <w:color w:val="000000"/>
+          <w:sz w:val="20"/>
+          <w:szCs w:val="20"/>
+        </w:rPr>
+      </w:pPr>
+      <w:r>
+        <w:rPr>
+          <w:rFonts w:ascii="Consolas" w:hAnsi="Consolas" w:cs="Consolas"/>
+          <w:b/>
+          <w:bCs/>
+          <w:color w:val="000000"/>
+          <w:sz w:val="20"/>
+          <w:szCs w:val="20"/>
         </w:rPr>
         <w:t>Milestone 2:</w:t>
       </w:r>
@@ -4166,6 +5774,22 @@
     </w:p>
     <w:p>
       <w:pPr>
+        <w:autoSpaceDE w:val="0"/>
+        <w:autoSpaceDN w:val="0"/>
+        <w:adjustRightInd w:val="0"/>
+        <w:spacing w:after="0" w:line="240" w:lineRule="auto"/>
+        <w:rPr>
+          <w:rFonts w:ascii="Consolas" w:hAnsi="Consolas" w:cs="Consolas"/>
+          <w:b/>
+          <w:bCs/>
+          <w:color w:val="000000"/>
+          <w:sz w:val="20"/>
+          <w:szCs w:val="20"/>
+        </w:rPr>
+      </w:pPr>
+    </w:p>
+    <w:p>
+      <w:pPr>
         <w:pBdr>
           <w:bottom w:val="single" w:sz="6" w:space="1" w:color="auto"/>
         </w:pBdr>
@@ -4547,11 +6171,20 @@
           <w:sz w:val="20"/>
           <w:szCs w:val="20"/>
         </w:rPr>
-        <w:t xml:space="preserve"> November 5, 2016</w:t>
+        <w:t xml:space="preserve"> November 21</w:t>
+      </w:r>
+      <w:r>
+        <w:rPr>
+          <w:rFonts w:ascii="Consolas" w:hAnsi="Consolas" w:cs="Consolas"/>
+          <w:color w:val="000000"/>
+          <w:sz w:val="20"/>
+          <w:szCs w:val="20"/>
+        </w:rPr>
+        <w:t>, 2016</w:t>
       </w:r>
     </w:p>
     <w:sectPr>
-      <w:headerReference w:type="default" r:id="rId10"/>
+      <w:headerReference w:type="default" r:id="rId11"/>
       <w:pgSz w:w="12240" w:h="15840"/>
       <w:pgMar w:top="1440" w:right="1440" w:bottom="1440" w:left="1440" w:header="720" w:footer="720" w:gutter="0"/>
       <w:cols w:space="720"/>

</xml_diff>